<commit_message>
Modification matrice des risques
</commit_message>
<xml_diff>
--- a/gestion_projet/matrice_des_risques.docx
+++ b/gestion_projet/matrice_des_risques.docx
@@ -44,7 +44,15 @@
           <w:sz w:val="32"/>
           <w:szCs w:val="32"/>
         </w:rPr>
-        <w:t>Risque/impact/note :</w:t>
+        <w:t>Risque/impact/fréquence</w:t>
+      </w:r>
+      <w:r>
+        <w:rPr>
+          <w:rFonts w:ascii="Arial Black" w:hAnsi="Arial Black"/>
+          <w:sz w:val="32"/>
+          <w:szCs w:val="32"/>
+        </w:rPr>
+        <w:t> :</w:t>
       </w:r>
     </w:p>
     <w:p>
@@ -55,17 +63,96 @@
           <w:szCs w:val="28"/>
         </w:rPr>
       </w:pPr>
-      <w:bookmarkStart w:id="0" w:name="_GoBack"/>
-      <w:bookmarkEnd w:id="0"/>
     </w:p>
     <w:p>
       <w:pPr>
+        <w:pStyle w:val="Paragraphedeliste"/>
+        <w:numPr>
+          <w:ilvl w:val="0"/>
+          <w:numId w:val="1"/>
+        </w:numPr>
         <w:rPr>
           <w:rFonts w:ascii="Arial" w:hAnsi="Arial" w:cs="Arial"/>
           <w:sz w:val="28"/>
           <w:szCs w:val="28"/>
         </w:rPr>
       </w:pPr>
+      <w:r>
+        <w:rPr>
+          <w:rFonts w:ascii="Arial" w:hAnsi="Arial" w:cs="Arial"/>
+          <w:sz w:val="28"/>
+          <w:szCs w:val="28"/>
+        </w:rPr>
+        <w:t>Choisir une direction artistique trop compliquée à mettre en application.</w:t>
+      </w:r>
+    </w:p>
+    <w:p>
+      <w:pPr>
+        <w:pStyle w:val="Paragraphedeliste"/>
+        <w:numPr>
+          <w:ilvl w:val="0"/>
+          <w:numId w:val="1"/>
+        </w:numPr>
+        <w:rPr>
+          <w:rFonts w:ascii="Arial" w:hAnsi="Arial" w:cs="Arial"/>
+          <w:sz w:val="28"/>
+          <w:szCs w:val="28"/>
+        </w:rPr>
+      </w:pPr>
+      <w:r>
+        <w:rPr>
+          <w:rFonts w:ascii="Arial" w:hAnsi="Arial" w:cs="Arial"/>
+          <w:sz w:val="28"/>
+          <w:szCs w:val="28"/>
+        </w:rPr>
+        <w:t>Choisir une palette de couleur inadaptée aux daltoniens.</w:t>
+      </w:r>
+    </w:p>
+    <w:p>
+      <w:pPr>
+        <w:pStyle w:val="Paragraphedeliste"/>
+        <w:numPr>
+          <w:ilvl w:val="0"/>
+          <w:numId w:val="1"/>
+        </w:numPr>
+        <w:rPr>
+          <w:rFonts w:ascii="Arial" w:hAnsi="Arial" w:cs="Arial"/>
+          <w:sz w:val="28"/>
+          <w:szCs w:val="28"/>
+        </w:rPr>
+      </w:pPr>
+      <w:r>
+        <w:rPr>
+          <w:rFonts w:ascii="Arial" w:hAnsi="Arial" w:cs="Arial"/>
+          <w:sz w:val="28"/>
+          <w:szCs w:val="28"/>
+        </w:rPr>
+        <w:t>Choisir une structure initiale trop compliquée à mettre en place.</w:t>
+      </w:r>
+    </w:p>
+    <w:p>
+      <w:pPr>
+        <w:pStyle w:val="Paragraphedeliste"/>
+        <w:numPr>
+          <w:ilvl w:val="0"/>
+          <w:numId w:val="1"/>
+        </w:numPr>
+        <w:rPr>
+          <w:rFonts w:ascii="Arial" w:hAnsi="Arial" w:cs="Arial"/>
+          <w:sz w:val="28"/>
+          <w:szCs w:val="28"/>
+        </w:rPr>
+      </w:pPr>
+      <w:r>
+        <w:rPr>
+          <w:rFonts w:ascii="Arial" w:hAnsi="Arial" w:cs="Arial"/>
+          <w:sz w:val="28"/>
+          <w:szCs w:val="28"/>
+        </w:rPr>
+        <w:t>Mal réfléchir les problématiques liées à la sécurité dès le début du projet.</w:t>
+      </w:r>
+      <w:bookmarkStart w:id="0" w:name="_GoBack"/>
+      <w:bookmarkEnd w:id="0"/>
     </w:p>
     <w:sectPr>
       <w:pgSz w:w="11906" w:h="16838"/>
@@ -75,6 +162,126 @@
     </w:sectPr>
   </w:body>
 </w:document>
+</file>
+
+<file path=word/numbering.xml><?xml version="1.0" encoding="utf-8"?>
+<w:numbering xmlns:wpc="http://schemas.microsoft.com/office/word/2010/wordprocessingCanvas" xmlns:cx="http://schemas.microsoft.com/office/drawing/2014/chartex" xmlns:mc="http://schemas.openxmlformats.org/markup-compatibility/2006" xmlns:o="urn:schemas-microsoft-com:office:office" xmlns:r="http://schemas.openxmlformats.org/officeDocument/2006/relationships" xmlns:m="http://schemas.openxmlformats.org/officeDocument/2006/math" xmlns:v="urn:schemas-microsoft-com:vml" xmlns:wp14="http://schemas.microsoft.com/office/word/2010/wordprocessingDrawing" xmlns:wp="http://schemas.openxmlformats.org/drawingml/2006/wordprocessingDrawing" xmlns:w10="urn:schemas-microsoft-com:office:word" xmlns:w="http://schemas.openxmlformats.org/wordprocessingml/2006/main" xmlns:w14="http://schemas.microsoft.com/office/word/2010/wordml" xmlns:w15="http://schemas.microsoft.com/office/word/2012/wordml" xmlns:w16se="http://schemas.microsoft.com/office/word/2015/wordml/symex" xmlns:wpg="http://schemas.microsoft.com/office/word/2010/wordprocessingGroup" xmlns:wpi="http://schemas.microsoft.com/office/word/2010/wordprocessingInk" xmlns:wne="http://schemas.microsoft.com/office/word/2006/wordml" xmlns:wps="http://schemas.microsoft.com/office/word/2010/wordprocessingShape" mc:Ignorable="w14 w15 w16se wp14">
+  <w:abstractNum w:abstractNumId="0" w15:restartNumberingAfterBreak="0">
+    <w:nsid w:val="48D56345"/>
+    <w:multiLevelType w:val="hybridMultilevel"/>
+    <w:tmpl w:val="3AAEB7CE"/>
+    <w:lvl w:ilvl="0" w:tplc="62ACBE7C">
+      <w:numFmt w:val="bullet"/>
+      <w:lvlText w:val="-"/>
+      <w:lvlJc w:val="left"/>
+      <w:pPr>
+        <w:ind w:left="720" w:hanging="360"/>
+      </w:pPr>
+      <w:rPr>
+        <w:rFonts w:ascii="Arial" w:eastAsiaTheme="minorHAnsi" w:hAnsi="Arial" w:cs="Arial" w:hint="default"/>
+      </w:rPr>
+    </w:lvl>
+    <w:lvl w:ilvl="1" w:tplc="040C0003" w:tentative="1">
+      <w:start w:val="1"/>
+      <w:numFmt w:val="bullet"/>
+      <w:lvlText w:val="o"/>
+      <w:lvlJc w:val="left"/>
+      <w:pPr>
+        <w:ind w:left="1440" w:hanging="360"/>
+      </w:pPr>
+      <w:rPr>
+        <w:rFonts w:ascii="Courier New" w:hAnsi="Courier New" w:cs="Courier New" w:hint="default"/>
+      </w:rPr>
+    </w:lvl>
+    <w:lvl w:ilvl="2" w:tplc="040C0005" w:tentative="1">
+      <w:start w:val="1"/>
+      <w:numFmt w:val="bullet"/>
+      <w:lvlText w:val=""/>
+      <w:lvlJc w:val="left"/>
+      <w:pPr>
+        <w:ind w:left="2160" w:hanging="360"/>
+      </w:pPr>
+      <w:rPr>
+        <w:rFonts w:ascii="Wingdings" w:hAnsi="Wingdings" w:hint="default"/>
+      </w:rPr>
+    </w:lvl>
+    <w:lvl w:ilvl="3" w:tplc="040C0001" w:tentative="1">
+      <w:start w:val="1"/>
+      <w:numFmt w:val="bullet"/>
+      <w:lvlText w:val=""/>
+      <w:lvlJc w:val="left"/>
+      <w:pPr>
+        <w:ind w:left="2880" w:hanging="360"/>
+      </w:pPr>
+      <w:rPr>
+        <w:rFonts w:ascii="Symbol" w:hAnsi="Symbol" w:hint="default"/>
+      </w:rPr>
+    </w:lvl>
+    <w:lvl w:ilvl="4" w:tplc="040C0003" w:tentative="1">
+      <w:start w:val="1"/>
+      <w:numFmt w:val="bullet"/>
+      <w:lvlText w:val="o"/>
+      <w:lvlJc w:val="left"/>
+      <w:pPr>
+        <w:ind w:left="3600" w:hanging="360"/>
+      </w:pPr>
+      <w:rPr>
+        <w:rFonts w:ascii="Courier New" w:hAnsi="Courier New" w:cs="Courier New" w:hint="default"/>
+      </w:rPr>
+    </w:lvl>
+    <w:lvl w:ilvl="5" w:tplc="040C0005" w:tentative="1">
+      <w:start w:val="1"/>
+      <w:numFmt w:val="bullet"/>
+      <w:lvlText w:val=""/>
+      <w:lvlJc w:val="left"/>
+      <w:pPr>
+        <w:ind w:left="4320" w:hanging="360"/>
+      </w:pPr>
+      <w:rPr>
+        <w:rFonts w:ascii="Wingdings" w:hAnsi="Wingdings" w:hint="default"/>
+      </w:rPr>
+    </w:lvl>
+    <w:lvl w:ilvl="6" w:tplc="040C0001" w:tentative="1">
+      <w:start w:val="1"/>
+      <w:numFmt w:val="bullet"/>
+      <w:lvlText w:val=""/>
+      <w:lvlJc w:val="left"/>
+      <w:pPr>
+        <w:ind w:left="5040" w:hanging="360"/>
+      </w:pPr>
+      <w:rPr>
+        <w:rFonts w:ascii="Symbol" w:hAnsi="Symbol" w:hint="default"/>
+      </w:rPr>
+    </w:lvl>
+    <w:lvl w:ilvl="7" w:tplc="040C0003" w:tentative="1">
+      <w:start w:val="1"/>
+      <w:numFmt w:val="bullet"/>
+      <w:lvlText w:val="o"/>
+      <w:lvlJc w:val="left"/>
+      <w:pPr>
+        <w:ind w:left="5760" w:hanging="360"/>
+      </w:pPr>
+      <w:rPr>
+        <w:rFonts w:ascii="Courier New" w:hAnsi="Courier New" w:cs="Courier New" w:hint="default"/>
+      </w:rPr>
+    </w:lvl>
+    <w:lvl w:ilvl="8" w:tplc="040C0005" w:tentative="1">
+      <w:start w:val="1"/>
+      <w:numFmt w:val="bullet"/>
+      <w:lvlText w:val=""/>
+      <w:lvlJc w:val="left"/>
+      <w:pPr>
+        <w:ind w:left="6480" w:hanging="360"/>
+      </w:pPr>
+      <w:rPr>
+        <w:rFonts w:ascii="Wingdings" w:hAnsi="Wingdings" w:hint="default"/>
+      </w:rPr>
+    </w:lvl>
+  </w:abstractNum>
+  <w:num w:numId="1">
+    <w:abstractNumId w:val="0"/>
+  </w:num>
+</w:numbering>
 </file>
 
 <file path=word/styles.xml><?xml version="1.0" encoding="utf-8"?>
@@ -498,6 +705,17 @@
     <w:semiHidden/>
     <w:unhideWhenUsed/>
   </w:style>
+  <w:style w:type="paragraph" w:styleId="Paragraphedeliste">
+    <w:name w:val="List Paragraph"/>
+    <w:basedOn w:val="Normal"/>
+    <w:uiPriority w:val="34"/>
+    <w:qFormat/>
+    <w:rsid w:val="003B623E"/>
+    <w:pPr>
+      <w:ind w:left="720"/>
+      <w:contextualSpacing/>
+    </w:pPr>
+  </w:style>
 </w:styles>
 </file>
 

</xml_diff>

<commit_message>
ajout des outils de gestion de projet maj
</commit_message>
<xml_diff>
--- a/gestion_projet/matrice_des_risques.docx
+++ b/gestion_projet/matrice_des_risques.docx
@@ -150,6 +150,68 @@
           <w:szCs w:val="28"/>
         </w:rPr>
         <w:t>Mal réfléchir les problématiques liées à la sécurité dès le début du projet.</w:t>
+      </w:r>
+    </w:p>
+    <w:p>
+      <w:pPr>
+        <w:pStyle w:val="Paragraphedeliste"/>
+        <w:numPr>
+          <w:ilvl w:val="0"/>
+          <w:numId w:val="1"/>
+        </w:numPr>
+        <w:rPr>
+          <w:rFonts w:ascii="Arial" w:hAnsi="Arial" w:cs="Arial"/>
+          <w:sz w:val="28"/>
+          <w:szCs w:val="28"/>
+        </w:rPr>
+      </w:pPr>
+      <w:r>
+        <w:rPr>
+          <w:rFonts w:ascii="Arial" w:hAnsi="Arial" w:cs="Arial"/>
+          <w:sz w:val="28"/>
+          <w:szCs w:val="28"/>
+        </w:rPr>
+        <w:t>Gérer l’absence d’un membre de l’équipe au sein du projet</w:t>
+      </w:r>
+    </w:p>
+    <w:p>
+      <w:pPr>
+        <w:pStyle w:val="Paragraphedeliste"/>
+        <w:numPr>
+          <w:ilvl w:val="0"/>
+          <w:numId w:val="1"/>
+        </w:numPr>
+        <w:rPr>
+          <w:rFonts w:ascii="Arial" w:hAnsi="Arial" w:cs="Arial"/>
+          <w:sz w:val="28"/>
+          <w:szCs w:val="28"/>
+        </w:rPr>
+      </w:pPr>
+      <w:r>
+        <w:rPr>
+          <w:rFonts w:ascii="Arial" w:hAnsi="Arial" w:cs="Arial"/>
+          <w:sz w:val="28"/>
+          <w:szCs w:val="28"/>
+        </w:rPr>
+        <w:t xml:space="preserve">Gérer le travail en </w:t>
+      </w:r>
+      <w:proofErr w:type="spellStart"/>
+      <w:r>
+        <w:rPr>
+          <w:rFonts w:ascii="Arial" w:hAnsi="Arial" w:cs="Arial"/>
+          <w:sz w:val="28"/>
+          <w:szCs w:val="28"/>
+        </w:rPr>
+        <w:t>distantiel</w:t>
+      </w:r>
+      <w:proofErr w:type="spellEnd"/>
+      <w:r>
+        <w:rPr>
+          <w:rFonts w:ascii="Arial" w:hAnsi="Arial" w:cs="Arial"/>
+          <w:sz w:val="28"/>
+          <w:szCs w:val="28"/>
+        </w:rPr>
+        <w:t xml:space="preserve"> au sein de l’équipe.</w:t>
       </w:r>
       <w:bookmarkStart w:id="0" w:name="_GoBack"/>
       <w:bookmarkEnd w:id="0"/>

</xml_diff>

<commit_message>
ajout des outils de gestion MAJ
</commit_message>
<xml_diff>
--- a/gestion_projet/matrice_des_risques.docx
+++ b/gestion_projet/matrice_des_risques.docx
@@ -44,7 +44,15 @@
           <w:sz w:val="32"/>
           <w:szCs w:val="32"/>
         </w:rPr>
-        <w:t>Risque/impact/note :</w:t>
+        <w:t>Risque/impact/fréquence</w:t>
+      </w:r>
+      <w:r>
+        <w:rPr>
+          <w:rFonts w:ascii="Arial Black" w:hAnsi="Arial Black"/>
+          <w:sz w:val="32"/>
+          <w:szCs w:val="32"/>
+        </w:rPr>
+        <w:t> :</w:t>
       </w:r>
     </w:p>
     <w:p>
@@ -55,17 +63,158 @@
           <w:szCs w:val="28"/>
         </w:rPr>
       </w:pPr>
+    </w:p>
+    <w:p>
+      <w:pPr>
+        <w:pStyle w:val="Paragraphedeliste"/>
+        <w:numPr>
+          <w:ilvl w:val="0"/>
+          <w:numId w:val="1"/>
+        </w:numPr>
+        <w:rPr>
+          <w:rFonts w:ascii="Arial" w:hAnsi="Arial" w:cs="Arial"/>
+          <w:sz w:val="28"/>
+          <w:szCs w:val="28"/>
+        </w:rPr>
+      </w:pPr>
+      <w:r>
+        <w:rPr>
+          <w:rFonts w:ascii="Arial" w:hAnsi="Arial" w:cs="Arial"/>
+          <w:sz w:val="28"/>
+          <w:szCs w:val="28"/>
+        </w:rPr>
+        <w:t>Choisir une direction artistique trop compliquée à mettre en application.</w:t>
+      </w:r>
+    </w:p>
+    <w:p>
+      <w:pPr>
+        <w:pStyle w:val="Paragraphedeliste"/>
+        <w:numPr>
+          <w:ilvl w:val="0"/>
+          <w:numId w:val="1"/>
+        </w:numPr>
+        <w:rPr>
+          <w:rFonts w:ascii="Arial" w:hAnsi="Arial" w:cs="Arial"/>
+          <w:sz w:val="28"/>
+          <w:szCs w:val="28"/>
+        </w:rPr>
+      </w:pPr>
+      <w:r>
+        <w:rPr>
+          <w:rFonts w:ascii="Arial" w:hAnsi="Arial" w:cs="Arial"/>
+          <w:sz w:val="28"/>
+          <w:szCs w:val="28"/>
+        </w:rPr>
+        <w:t>Choisir une palette de couleur inadaptée aux daltoniens.</w:t>
+      </w:r>
+    </w:p>
+    <w:p>
+      <w:pPr>
+        <w:pStyle w:val="Paragraphedeliste"/>
+        <w:numPr>
+          <w:ilvl w:val="0"/>
+          <w:numId w:val="1"/>
+        </w:numPr>
+        <w:rPr>
+          <w:rFonts w:ascii="Arial" w:hAnsi="Arial" w:cs="Arial"/>
+          <w:sz w:val="28"/>
+          <w:szCs w:val="28"/>
+        </w:rPr>
+      </w:pPr>
+      <w:r>
+        <w:rPr>
+          <w:rFonts w:ascii="Arial" w:hAnsi="Arial" w:cs="Arial"/>
+          <w:sz w:val="28"/>
+          <w:szCs w:val="28"/>
+        </w:rPr>
+        <w:t>Choisir une structure initiale trop compliquée à mettre en place.</w:t>
+      </w:r>
+    </w:p>
+    <w:p>
+      <w:pPr>
+        <w:pStyle w:val="Paragraphedeliste"/>
+        <w:numPr>
+          <w:ilvl w:val="0"/>
+          <w:numId w:val="1"/>
+        </w:numPr>
+        <w:rPr>
+          <w:rFonts w:ascii="Arial" w:hAnsi="Arial" w:cs="Arial"/>
+          <w:sz w:val="28"/>
+          <w:szCs w:val="28"/>
+        </w:rPr>
+      </w:pPr>
+      <w:r>
+        <w:rPr>
+          <w:rFonts w:ascii="Arial" w:hAnsi="Arial" w:cs="Arial"/>
+          <w:sz w:val="28"/>
+          <w:szCs w:val="28"/>
+        </w:rPr>
+        <w:t>Mal réfléchir les problématiques liées à la sécurité dès le début du projet.</w:t>
+      </w:r>
+    </w:p>
+    <w:p>
+      <w:pPr>
+        <w:pStyle w:val="Paragraphedeliste"/>
+        <w:numPr>
+          <w:ilvl w:val="0"/>
+          <w:numId w:val="1"/>
+        </w:numPr>
+        <w:rPr>
+          <w:rFonts w:ascii="Arial" w:hAnsi="Arial" w:cs="Arial"/>
+          <w:sz w:val="28"/>
+          <w:szCs w:val="28"/>
+        </w:rPr>
+      </w:pPr>
+      <w:r>
+        <w:rPr>
+          <w:rFonts w:ascii="Arial" w:hAnsi="Arial" w:cs="Arial"/>
+          <w:sz w:val="28"/>
+          <w:szCs w:val="28"/>
+        </w:rPr>
+        <w:t>Gérer l’absence d’un membre de l’équipe au sein du projet</w:t>
+      </w:r>
+    </w:p>
+    <w:p>
+      <w:pPr>
+        <w:pStyle w:val="Paragraphedeliste"/>
+        <w:numPr>
+          <w:ilvl w:val="0"/>
+          <w:numId w:val="1"/>
+        </w:numPr>
+        <w:rPr>
+          <w:rFonts w:ascii="Arial" w:hAnsi="Arial" w:cs="Arial"/>
+          <w:sz w:val="28"/>
+          <w:szCs w:val="28"/>
+        </w:rPr>
+      </w:pPr>
+      <w:r>
+        <w:rPr>
+          <w:rFonts w:ascii="Arial" w:hAnsi="Arial" w:cs="Arial"/>
+          <w:sz w:val="28"/>
+          <w:szCs w:val="28"/>
+        </w:rPr>
+        <w:t xml:space="preserve">Gérer le travail en </w:t>
+      </w:r>
+      <w:proofErr w:type="spellStart"/>
+      <w:r>
+        <w:rPr>
+          <w:rFonts w:ascii="Arial" w:hAnsi="Arial" w:cs="Arial"/>
+          <w:sz w:val="28"/>
+          <w:szCs w:val="28"/>
+        </w:rPr>
+        <w:t>distantiel</w:t>
+      </w:r>
+      <w:proofErr w:type="spellEnd"/>
+      <w:r>
+        <w:rPr>
+          <w:rFonts w:ascii="Arial" w:hAnsi="Arial" w:cs="Arial"/>
+          <w:sz w:val="28"/>
+          <w:szCs w:val="28"/>
+        </w:rPr>
+        <w:t xml:space="preserve"> au sein de l’équipe.</w:t>
+      </w:r>
       <w:bookmarkStart w:id="0" w:name="_GoBack"/>
       <w:bookmarkEnd w:id="0"/>
-    </w:p>
-    <w:p>
-      <w:pPr>
-        <w:rPr>
-          <w:rFonts w:ascii="Arial" w:hAnsi="Arial" w:cs="Arial"/>
-          <w:sz w:val="28"/>
-          <w:szCs w:val="28"/>
-        </w:rPr>
-      </w:pPr>
     </w:p>
     <w:sectPr>
       <w:pgSz w:w="11906" w:h="16838"/>
@@ -75,6 +224,126 @@
     </w:sectPr>
   </w:body>
 </w:document>
+</file>
+
+<file path=word/numbering.xml><?xml version="1.0" encoding="utf-8"?>
+<w:numbering xmlns:wpc="http://schemas.microsoft.com/office/word/2010/wordprocessingCanvas" xmlns:cx="http://schemas.microsoft.com/office/drawing/2014/chartex" xmlns:mc="http://schemas.openxmlformats.org/markup-compatibility/2006" xmlns:o="urn:schemas-microsoft-com:office:office" xmlns:r="http://schemas.openxmlformats.org/officeDocument/2006/relationships" xmlns:m="http://schemas.openxmlformats.org/officeDocument/2006/math" xmlns:v="urn:schemas-microsoft-com:vml" xmlns:wp14="http://schemas.microsoft.com/office/word/2010/wordprocessingDrawing" xmlns:wp="http://schemas.openxmlformats.org/drawingml/2006/wordprocessingDrawing" xmlns:w10="urn:schemas-microsoft-com:office:word" xmlns:w="http://schemas.openxmlformats.org/wordprocessingml/2006/main" xmlns:w14="http://schemas.microsoft.com/office/word/2010/wordml" xmlns:w15="http://schemas.microsoft.com/office/word/2012/wordml" xmlns:w16se="http://schemas.microsoft.com/office/word/2015/wordml/symex" xmlns:wpg="http://schemas.microsoft.com/office/word/2010/wordprocessingGroup" xmlns:wpi="http://schemas.microsoft.com/office/word/2010/wordprocessingInk" xmlns:wne="http://schemas.microsoft.com/office/word/2006/wordml" xmlns:wps="http://schemas.microsoft.com/office/word/2010/wordprocessingShape" mc:Ignorable="w14 w15 w16se wp14">
+  <w:abstractNum w:abstractNumId="0" w15:restartNumberingAfterBreak="0">
+    <w:nsid w:val="48D56345"/>
+    <w:multiLevelType w:val="hybridMultilevel"/>
+    <w:tmpl w:val="3AAEB7CE"/>
+    <w:lvl w:ilvl="0" w:tplc="62ACBE7C">
+      <w:numFmt w:val="bullet"/>
+      <w:lvlText w:val="-"/>
+      <w:lvlJc w:val="left"/>
+      <w:pPr>
+        <w:ind w:left="720" w:hanging="360"/>
+      </w:pPr>
+      <w:rPr>
+        <w:rFonts w:ascii="Arial" w:eastAsiaTheme="minorHAnsi" w:hAnsi="Arial" w:cs="Arial" w:hint="default"/>
+      </w:rPr>
+    </w:lvl>
+    <w:lvl w:ilvl="1" w:tplc="040C0003" w:tentative="1">
+      <w:start w:val="1"/>
+      <w:numFmt w:val="bullet"/>
+      <w:lvlText w:val="o"/>
+      <w:lvlJc w:val="left"/>
+      <w:pPr>
+        <w:ind w:left="1440" w:hanging="360"/>
+      </w:pPr>
+      <w:rPr>
+        <w:rFonts w:ascii="Courier New" w:hAnsi="Courier New" w:cs="Courier New" w:hint="default"/>
+      </w:rPr>
+    </w:lvl>
+    <w:lvl w:ilvl="2" w:tplc="040C0005" w:tentative="1">
+      <w:start w:val="1"/>
+      <w:numFmt w:val="bullet"/>
+      <w:lvlText w:val=""/>
+      <w:lvlJc w:val="left"/>
+      <w:pPr>
+        <w:ind w:left="2160" w:hanging="360"/>
+      </w:pPr>
+      <w:rPr>
+        <w:rFonts w:ascii="Wingdings" w:hAnsi="Wingdings" w:hint="default"/>
+      </w:rPr>
+    </w:lvl>
+    <w:lvl w:ilvl="3" w:tplc="040C0001" w:tentative="1">
+      <w:start w:val="1"/>
+      <w:numFmt w:val="bullet"/>
+      <w:lvlText w:val=""/>
+      <w:lvlJc w:val="left"/>
+      <w:pPr>
+        <w:ind w:left="2880" w:hanging="360"/>
+      </w:pPr>
+      <w:rPr>
+        <w:rFonts w:ascii="Symbol" w:hAnsi="Symbol" w:hint="default"/>
+      </w:rPr>
+    </w:lvl>
+    <w:lvl w:ilvl="4" w:tplc="040C0003" w:tentative="1">
+      <w:start w:val="1"/>
+      <w:numFmt w:val="bullet"/>
+      <w:lvlText w:val="o"/>
+      <w:lvlJc w:val="left"/>
+      <w:pPr>
+        <w:ind w:left="3600" w:hanging="360"/>
+      </w:pPr>
+      <w:rPr>
+        <w:rFonts w:ascii="Courier New" w:hAnsi="Courier New" w:cs="Courier New" w:hint="default"/>
+      </w:rPr>
+    </w:lvl>
+    <w:lvl w:ilvl="5" w:tplc="040C0005" w:tentative="1">
+      <w:start w:val="1"/>
+      <w:numFmt w:val="bullet"/>
+      <w:lvlText w:val=""/>
+      <w:lvlJc w:val="left"/>
+      <w:pPr>
+        <w:ind w:left="4320" w:hanging="360"/>
+      </w:pPr>
+      <w:rPr>
+        <w:rFonts w:ascii="Wingdings" w:hAnsi="Wingdings" w:hint="default"/>
+      </w:rPr>
+    </w:lvl>
+    <w:lvl w:ilvl="6" w:tplc="040C0001" w:tentative="1">
+      <w:start w:val="1"/>
+      <w:numFmt w:val="bullet"/>
+      <w:lvlText w:val=""/>
+      <w:lvlJc w:val="left"/>
+      <w:pPr>
+        <w:ind w:left="5040" w:hanging="360"/>
+      </w:pPr>
+      <w:rPr>
+        <w:rFonts w:ascii="Symbol" w:hAnsi="Symbol" w:hint="default"/>
+      </w:rPr>
+    </w:lvl>
+    <w:lvl w:ilvl="7" w:tplc="040C0003" w:tentative="1">
+      <w:start w:val="1"/>
+      <w:numFmt w:val="bullet"/>
+      <w:lvlText w:val="o"/>
+      <w:lvlJc w:val="left"/>
+      <w:pPr>
+        <w:ind w:left="5760" w:hanging="360"/>
+      </w:pPr>
+      <w:rPr>
+        <w:rFonts w:ascii="Courier New" w:hAnsi="Courier New" w:cs="Courier New" w:hint="default"/>
+      </w:rPr>
+    </w:lvl>
+    <w:lvl w:ilvl="8" w:tplc="040C0005" w:tentative="1">
+      <w:start w:val="1"/>
+      <w:numFmt w:val="bullet"/>
+      <w:lvlText w:val=""/>
+      <w:lvlJc w:val="left"/>
+      <w:pPr>
+        <w:ind w:left="6480" w:hanging="360"/>
+      </w:pPr>
+      <w:rPr>
+        <w:rFonts w:ascii="Wingdings" w:hAnsi="Wingdings" w:hint="default"/>
+      </w:rPr>
+    </w:lvl>
+  </w:abstractNum>
+  <w:num w:numId="1">
+    <w:abstractNumId w:val="0"/>
+  </w:num>
+</w:numbering>
 </file>
 
 <file path=word/styles.xml><?xml version="1.0" encoding="utf-8"?>
@@ -498,6 +767,17 @@
     <w:semiHidden/>
     <w:unhideWhenUsed/>
   </w:style>
+  <w:style w:type="paragraph" w:styleId="Paragraphedeliste">
+    <w:name w:val="List Paragraph"/>
+    <w:basedOn w:val="Normal"/>
+    <w:uiPriority w:val="34"/>
+    <w:qFormat/>
+    <w:rsid w:val="003B623E"/>
+    <w:pPr>
+      <w:ind w:left="720"/>
+      <w:contextualSpacing/>
+    </w:pPr>
+  </w:style>
 </w:styles>
 </file>
 

</xml_diff>